<commit_message>
added epsilon and removed get_legal_actions
</commit_message>
<xml_diff>
--- a/smartcab/SmartCabReport.docx
+++ b/smartcab/SmartCabReport.docx
@@ -15,6 +15,9 @@
       <w:r>
         <w:t>The basic driving agent picks a random action from all legal actions available. It does not seem to reach the goal.</w:t>
       </w:r>
+      <w:r>
+        <w:t xml:space="preserve"> The file BasicAgent.txt has result of running the basic agent.</w:t>
+      </w:r>
     </w:p>
     <w:p/>
     <w:p>
@@ -28,7 +31,13 @@
     <w:p/>
     <w:p>
       <w:r>
-        <w:t xml:space="preserve">I choose my state as a tuple with information about light, oncoming, left, right and </w:t>
+        <w:t>I choose my state as a tuple with information abo</w:t>
+      </w:r>
+      <w:r>
+        <w:t xml:space="preserve">ut light </w:t>
+      </w:r>
+      <w:r>
+        <w:t xml:space="preserve">and </w:t>
       </w:r>
       <w:proofErr w:type="spellStart"/>
       <w:r>
@@ -36,7 +45,41 @@
       </w:r>
       <w:proofErr w:type="spellEnd"/>
       <w:r>
-        <w:t xml:space="preserve">. With this state I can preserve all available information about the car location and environment. </w:t>
+        <w:t xml:space="preserve">. With this state I can </w:t>
+      </w:r>
+      <w:r>
+        <w:t>identify</w:t>
+      </w:r>
+      <w:r>
+        <w:t xml:space="preserve"> </w:t>
+      </w:r>
+      <w:r>
+        <w:t>each unique state without having to store unnecessary information like oncoming, left, right and deadline that would take up space without making a state unique.</w:t>
+      </w:r>
+    </w:p>
+    <w:p>
+      <w:pPr>
+        <w:pStyle w:val="Heading1"/>
+      </w:pPr>
+      <w:r>
+        <w:t>Q-Learning</w:t>
+      </w:r>
+    </w:p>
+    <w:p/>
+    <w:p>
+      <w:r>
+        <w:t xml:space="preserve">Using Q-learning the </w:t>
+      </w:r>
+      <w:proofErr w:type="spellStart"/>
+      <w:r>
+        <w:t>smartcab</w:t>
+      </w:r>
+      <w:proofErr w:type="spellEnd"/>
+      <w:r>
+        <w:t xml:space="preserve"> seems to make better decision than basic driving </w:t>
+      </w:r>
+      <w:r>
+        <w:t>agent. It is able to reach the goal.</w:t>
       </w:r>
     </w:p>
     <w:p/>
@@ -45,28 +88,33 @@
         <w:pStyle w:val="Heading1"/>
       </w:pPr>
       <w:r>
-        <w:t>Q-Learning</w:t>
+        <w:t>Improving Q-Learning</w:t>
       </w:r>
     </w:p>
     <w:p/>
     <w:p>
       <w:r>
-        <w:t xml:space="preserve">Using Q-learning the </w:t>
-      </w:r>
-      <w:proofErr w:type="spellStart"/>
-      <w:r>
-        <w:t>smartcab</w:t>
-      </w:r>
-      <w:proofErr w:type="spellEnd"/>
-      <w:r>
-        <w:t xml:space="preserve"> seems to make better decision than basic driving agent. Although many times it gets stuck in the corner and is not able to come out of the state.</w:t>
-      </w:r>
-    </w:p>
-    <w:p/>
-    <w:p>
+        <w:t xml:space="preserve">File </w:t>
+      </w:r>
+      <w:r>
+        <w:t>Alpha0_8Gamma0_2Epsilon0_1</w:t>
+      </w:r>
+      <w:r>
+        <w:t xml:space="preserve">.txt contains results of running agent using q-learning with alpha 0.8, gamma 0.2 and epsilon 0.1. </w:t>
+      </w:r>
+      <w:r>
+        <w:t xml:space="preserve">File </w:t>
+      </w:r>
+      <w:r>
+        <w:t>Alpha0_9Gamma0_3Epsilon0_1</w:t>
+      </w:r>
+      <w:r>
+        <w:t>.txt contains results of running agent using q-learning with alpha 0.9, gamma 0.3 and epsilon 0.1. It seems the agent learns faster with alpha 0.9 and gamma 0.3.</w:t>
+      </w:r>
       <w:bookmarkStart w:id="0" w:name="_GoBack"/>
       <w:bookmarkEnd w:id="0"/>
     </w:p>
+    <w:p/>
     <w:sectPr>
       <w:pgSz w:w="12240" w:h="15840"/>
       <w:pgMar w:top="1440" w:right="1440" w:bottom="1440" w:left="1440" w:header="720" w:footer="720" w:gutter="0"/>
@@ -200,6 +248,7 @@
     <w:lsdException w:name="HTML Sample" w:semiHidden="1" w:unhideWhenUsed="1"/>
     <w:lsdException w:name="HTML Typewriter" w:semiHidden="1" w:unhideWhenUsed="1"/>
     <w:lsdException w:name="HTML Variable" w:semiHidden="1" w:unhideWhenUsed="1"/>
+    <w:lsdException w:name="Normal Table" w:semiHidden="1" w:unhideWhenUsed="1"/>
     <w:lsdException w:name="annotation subject" w:semiHidden="1" w:unhideWhenUsed="1"/>
     <w:lsdException w:name="No List" w:semiHidden="1" w:unhideWhenUsed="1"/>
     <w:lsdException w:name="Outline List 1" w:semiHidden="1" w:unhideWhenUsed="1"/>
@@ -246,8 +295,10 @@
     <w:lsdException w:name="Table Subtle 2" w:semiHidden="1" w:unhideWhenUsed="1"/>
     <w:lsdException w:name="Table Web 1" w:semiHidden="1" w:unhideWhenUsed="1"/>
     <w:lsdException w:name="Table Web 2" w:semiHidden="1" w:unhideWhenUsed="1"/>
+    <w:lsdException w:name="Table Web 3" w:semiHidden="1" w:unhideWhenUsed="1"/>
     <w:lsdException w:name="Balloon Text" w:semiHidden="1" w:unhideWhenUsed="1"/>
     <w:lsdException w:name="Table Grid" w:uiPriority="39"/>
+    <w:lsdException w:name="Table Theme" w:semiHidden="1" w:unhideWhenUsed="1"/>
     <w:lsdException w:name="Placeholder Text" w:semiHidden="1"/>
     <w:lsdException w:name="No Spacing" w:uiPriority="1" w:qFormat="1"/>
     <w:lsdException w:name="Light Shading" w:uiPriority="60"/>

</xml_diff>

<commit_message>
added summary result tables and improved state space
</commit_message>
<xml_diff>
--- a/smartcab/SmartCabReport.docx
+++ b/smartcab/SmartCabReport.docx
@@ -13,10 +13,542 @@
     <w:p/>
     <w:p>
       <w:r>
-        <w:t>The basic driving agent picks a random action from all legal actions available. It does not seem to reach the goal.</w:t>
-      </w:r>
-      <w:r>
-        <w:t xml:space="preserve"> The file BasicAgent.txt has result of running the basic agent.</w:t>
+        <w:t>The basic driving agent pick</w:t>
+      </w:r>
+      <w:r>
+        <w:t>s a random action from all possible</w:t>
+      </w:r>
+      <w:r>
+        <w:t xml:space="preserve"> actions available. It does not seem to reach the goal</w:t>
+      </w:r>
+      <w:r>
+        <w:t xml:space="preserve"> in a consistent manner</w:t>
+      </w:r>
+      <w:r>
+        <w:t>.</w:t>
+      </w:r>
+      <w:r>
+        <w:t xml:space="preserve"> The file BasicAgent.txt has </w:t>
+      </w:r>
+      <w:r>
+        <w:t xml:space="preserve">sample </w:t>
+      </w:r>
+      <w:r>
+        <w:t>result of running the basic agent.</w:t>
+      </w:r>
+      <w:r>
+        <w:t xml:space="preserve"> The table below describes summary of running the basic smart cab 3 times</w:t>
+      </w:r>
+    </w:p>
+    <w:tbl>
+      <w:tblPr>
+        <w:tblStyle w:val="TableGrid"/>
+        <w:tblW w:w="9355" w:type="dxa"/>
+        <w:tblLook w:val="04A0" w:firstRow="1" w:lastRow="0" w:firstColumn="1" w:lastColumn="0" w:noHBand="0" w:noVBand="1"/>
+      </w:tblPr>
+      <w:tblGrid>
+        <w:gridCol w:w="3145"/>
+        <w:gridCol w:w="3150"/>
+        <w:gridCol w:w="3060"/>
+      </w:tblGrid>
+      <w:tr>
+        <w:tc>
+          <w:tcPr>
+            <w:tcW w:w="3145" w:type="dxa"/>
+          </w:tcPr>
+          <w:p>
+            <w:r>
+              <w:t>Trials</w:t>
+            </w:r>
+          </w:p>
+        </w:tc>
+        <w:tc>
+          <w:tcPr>
+            <w:tcW w:w="3150" w:type="dxa"/>
+          </w:tcPr>
+          <w:p>
+            <w:r>
+              <w:t>Last Deadline</w:t>
+            </w:r>
+          </w:p>
+        </w:tc>
+        <w:tc>
+          <w:tcPr>
+            <w:tcW w:w="3060" w:type="dxa"/>
+          </w:tcPr>
+          <w:p>
+            <w:r>
+              <w:t>Reached Goal?</w:t>
+            </w:r>
+          </w:p>
+        </w:tc>
+      </w:tr>
+      <w:tr>
+        <w:tc>
+          <w:tcPr>
+            <w:tcW w:w="3145" w:type="dxa"/>
+          </w:tcPr>
+          <w:p>
+            <w:r>
+              <w:t>1</w:t>
+            </w:r>
+          </w:p>
+        </w:tc>
+        <w:tc>
+          <w:tcPr>
+            <w:tcW w:w="3150" w:type="dxa"/>
+          </w:tcPr>
+          <w:p>
+            <w:r>
+              <w:t>-225</w:t>
+            </w:r>
+          </w:p>
+        </w:tc>
+        <w:tc>
+          <w:tcPr>
+            <w:tcW w:w="3060" w:type="dxa"/>
+          </w:tcPr>
+          <w:p>
+            <w:r>
+              <w:t>No</w:t>
+            </w:r>
+          </w:p>
+        </w:tc>
+      </w:tr>
+      <w:tr>
+        <w:tc>
+          <w:tcPr>
+            <w:tcW w:w="3145" w:type="dxa"/>
+          </w:tcPr>
+          <w:p>
+            <w:r>
+              <w:t>2</w:t>
+            </w:r>
+          </w:p>
+        </w:tc>
+        <w:tc>
+          <w:tcPr>
+            <w:tcW w:w="3150" w:type="dxa"/>
+          </w:tcPr>
+          <w:p>
+            <w:r>
+              <w:t>-206</w:t>
+            </w:r>
+          </w:p>
+        </w:tc>
+        <w:tc>
+          <w:tcPr>
+            <w:tcW w:w="3060" w:type="dxa"/>
+          </w:tcPr>
+          <w:p>
+            <w:r>
+              <w:t>Yes</w:t>
+            </w:r>
+          </w:p>
+        </w:tc>
+      </w:tr>
+      <w:tr>
+        <w:tc>
+          <w:tcPr>
+            <w:tcW w:w="3145" w:type="dxa"/>
+          </w:tcPr>
+          <w:p>
+            <w:r>
+              <w:t>3</w:t>
+            </w:r>
+          </w:p>
+        </w:tc>
+        <w:tc>
+          <w:tcPr>
+            <w:tcW w:w="3150" w:type="dxa"/>
+          </w:tcPr>
+          <w:p>
+            <w:r>
+              <w:t>-149</w:t>
+            </w:r>
+          </w:p>
+        </w:tc>
+        <w:tc>
+          <w:tcPr>
+            <w:tcW w:w="3060" w:type="dxa"/>
+          </w:tcPr>
+          <w:p>
+            <w:r>
+              <w:t>yes</w:t>
+            </w:r>
+          </w:p>
+        </w:tc>
+      </w:tr>
+    </w:tbl>
+    <w:p/>
+    <w:p>
+      <w:pPr>
+        <w:pStyle w:val="Heading1"/>
+      </w:pPr>
+      <w:r>
+        <w:t>Choice of States</w:t>
+      </w:r>
+    </w:p>
+    <w:p/>
+    <w:p>
+      <w:r>
+        <w:t>I cho</w:t>
+      </w:r>
+      <w:r>
+        <w:t>se my state as a tuple with information abo</w:t>
+      </w:r>
+      <w:r>
+        <w:t>ut light</w:t>
+      </w:r>
+      <w:r>
+        <w:t>, oncoming, left</w:t>
+      </w:r>
+      <w:r>
+        <w:t xml:space="preserve"> </w:t>
+      </w:r>
+      <w:r>
+        <w:t xml:space="preserve">and </w:t>
+      </w:r>
+      <w:proofErr w:type="spellStart"/>
+      <w:r>
+        <w:t>next_waypoint</w:t>
+      </w:r>
+      <w:proofErr w:type="spellEnd"/>
+      <w:r>
+        <w:t xml:space="preserve">. </w:t>
+      </w:r>
+      <w:r>
+        <w:t>I choose these states because state needs to contain all the information necessary to predict the effects of an action and to determine if it is a goal state.</w:t>
+      </w:r>
+      <w:r>
+        <w:t xml:space="preserve"> The smart car needs to know whether the light is green or red and if oncoming and left traffic is coming to decide on a which way it can go. The traffic rules are not particular about traffic from right and the smart cab drives in no deadline mode, so we can ignore right and deadline from state.</w:t>
+      </w:r>
+    </w:p>
+    <w:p>
+      <w:pPr>
+        <w:pStyle w:val="Heading1"/>
+      </w:pPr>
+      <w:r>
+        <w:t>Q-Learning</w:t>
+      </w:r>
+    </w:p>
+    <w:p/>
+    <w:p>
+      <w:r>
+        <w:t xml:space="preserve">Using Q-learning the </w:t>
+      </w:r>
+      <w:r>
+        <w:t>smart cab</w:t>
+      </w:r>
+      <w:r>
+        <w:t xml:space="preserve"> seems to make better decision than basic driving </w:t>
+      </w:r>
+      <w:r>
+        <w:t>agent. It is able to reach the goal.</w:t>
+      </w:r>
+      <w:r>
+        <w:t xml:space="preserve"> The table below describes the summary of running the smart </w:t>
+      </w:r>
+      <w:r>
+        <w:t>cab using</w:t>
+      </w:r>
+      <w:r>
+        <w:t xml:space="preserve"> q-learning</w:t>
+      </w:r>
+      <w:r>
+        <w:t xml:space="preserve"> with alpha 0.8, Gamma 0.2 and epsilon 0.1</w:t>
+      </w:r>
+    </w:p>
+    <w:tbl>
+      <w:tblPr>
+        <w:tblStyle w:val="TableGrid"/>
+        <w:tblW w:w="0" w:type="auto"/>
+        <w:tblLook w:val="04A0" w:firstRow="1" w:lastRow="0" w:firstColumn="1" w:lastColumn="0" w:noHBand="0" w:noVBand="1"/>
+      </w:tblPr>
+      <w:tblGrid>
+        <w:gridCol w:w="3116"/>
+        <w:gridCol w:w="3117"/>
+        <w:gridCol w:w="3117"/>
+      </w:tblGrid>
+      <w:tr>
+        <w:tc>
+          <w:tcPr>
+            <w:tcW w:w="3116" w:type="dxa"/>
+          </w:tcPr>
+          <w:p>
+            <w:r>
+              <w:t>Trials</w:t>
+            </w:r>
+          </w:p>
+        </w:tc>
+        <w:tc>
+          <w:tcPr>
+            <w:tcW w:w="3117" w:type="dxa"/>
+          </w:tcPr>
+          <w:p>
+            <w:r>
+              <w:t>Last Deadline</w:t>
+            </w:r>
+          </w:p>
+        </w:tc>
+        <w:tc>
+          <w:tcPr>
+            <w:tcW w:w="3117" w:type="dxa"/>
+          </w:tcPr>
+          <w:p>
+            <w:r>
+              <w:t>Reached Goal?</w:t>
+            </w:r>
+          </w:p>
+        </w:tc>
+      </w:tr>
+      <w:tr>
+        <w:tc>
+          <w:tcPr>
+            <w:tcW w:w="3116" w:type="dxa"/>
+          </w:tcPr>
+          <w:p>
+            <w:r>
+              <w:t>1</w:t>
+            </w:r>
+          </w:p>
+        </w:tc>
+        <w:tc>
+          <w:tcPr>
+            <w:tcW w:w="3117" w:type="dxa"/>
+          </w:tcPr>
+          <w:p>
+            <w:r>
+              <w:t>-154</w:t>
+            </w:r>
+          </w:p>
+        </w:tc>
+        <w:tc>
+          <w:tcPr>
+            <w:tcW w:w="3117" w:type="dxa"/>
+          </w:tcPr>
+          <w:p>
+            <w:r>
+              <w:t>Yes</w:t>
+            </w:r>
+          </w:p>
+        </w:tc>
+      </w:tr>
+      <w:tr>
+        <w:tc>
+          <w:tcPr>
+            <w:tcW w:w="3116" w:type="dxa"/>
+          </w:tcPr>
+          <w:p>
+            <w:r>
+              <w:t>2</w:t>
+            </w:r>
+          </w:p>
+        </w:tc>
+        <w:tc>
+          <w:tcPr>
+            <w:tcW w:w="3117" w:type="dxa"/>
+          </w:tcPr>
+          <w:p>
+            <w:r>
+              <w:t>1</w:t>
+            </w:r>
+          </w:p>
+        </w:tc>
+        <w:tc>
+          <w:tcPr>
+            <w:tcW w:w="3117" w:type="dxa"/>
+          </w:tcPr>
+          <w:p>
+            <w:r>
+              <w:t>Yes</w:t>
+            </w:r>
+          </w:p>
+        </w:tc>
+      </w:tr>
+      <w:tr>
+        <w:tc>
+          <w:tcPr>
+            <w:tcW w:w="3116" w:type="dxa"/>
+          </w:tcPr>
+          <w:p>
+            <w:r>
+              <w:t>3</w:t>
+            </w:r>
+          </w:p>
+        </w:tc>
+        <w:tc>
+          <w:tcPr>
+            <w:tcW w:w="3117" w:type="dxa"/>
+          </w:tcPr>
+          <w:p>
+            <w:r>
+              <w:t>3</w:t>
+            </w:r>
+          </w:p>
+        </w:tc>
+        <w:tc>
+          <w:tcPr>
+            <w:tcW w:w="3117" w:type="dxa"/>
+          </w:tcPr>
+          <w:p>
+            <w:r>
+              <w:t>Yes</w:t>
+            </w:r>
+          </w:p>
+        </w:tc>
+      </w:tr>
+    </w:tbl>
+    <w:p/>
+    <w:p>
+      <w:r>
+        <w:t xml:space="preserve">After setting alpha 0.9, Gamma 0.3 and epsilon 0.1 the result summary is as follows </w:t>
+      </w:r>
+    </w:p>
+    <w:tbl>
+      <w:tblPr>
+        <w:tblStyle w:val="TableGrid"/>
+        <w:tblW w:w="9355" w:type="dxa"/>
+        <w:tblLook w:val="04A0" w:firstRow="1" w:lastRow="0" w:firstColumn="1" w:lastColumn="0" w:noHBand="0" w:noVBand="1"/>
+      </w:tblPr>
+      <w:tblGrid>
+        <w:gridCol w:w="3145"/>
+        <w:gridCol w:w="3150"/>
+        <w:gridCol w:w="3060"/>
+      </w:tblGrid>
+      <w:tr>
+        <w:tc>
+          <w:tcPr>
+            <w:tcW w:w="3145" w:type="dxa"/>
+          </w:tcPr>
+          <w:p>
+            <w:r>
+              <w:t>Trials</w:t>
+            </w:r>
+          </w:p>
+        </w:tc>
+        <w:tc>
+          <w:tcPr>
+            <w:tcW w:w="3150" w:type="dxa"/>
+          </w:tcPr>
+          <w:p>
+            <w:r>
+              <w:t>Last Deadline</w:t>
+            </w:r>
+          </w:p>
+        </w:tc>
+        <w:tc>
+          <w:tcPr>
+            <w:tcW w:w="3060" w:type="dxa"/>
+          </w:tcPr>
+          <w:p>
+            <w:r>
+              <w:t>Reached Goal?</w:t>
+            </w:r>
+          </w:p>
+        </w:tc>
+      </w:tr>
+      <w:tr>
+        <w:tc>
+          <w:tcPr>
+            <w:tcW w:w="3145" w:type="dxa"/>
+          </w:tcPr>
+          <w:p>
+            <w:r>
+              <w:t>1</w:t>
+            </w:r>
+          </w:p>
+        </w:tc>
+        <w:tc>
+          <w:tcPr>
+            <w:tcW w:w="3150" w:type="dxa"/>
+          </w:tcPr>
+          <w:p>
+            <w:r>
+              <w:t>-40</w:t>
+            </w:r>
+          </w:p>
+        </w:tc>
+        <w:tc>
+          <w:tcPr>
+            <w:tcW w:w="3060" w:type="dxa"/>
+          </w:tcPr>
+          <w:p>
+            <w:r>
+              <w:t>Yes</w:t>
+            </w:r>
+          </w:p>
+        </w:tc>
+      </w:tr>
+      <w:tr>
+        <w:tc>
+          <w:tcPr>
+            <w:tcW w:w="3145" w:type="dxa"/>
+          </w:tcPr>
+          <w:p>
+            <w:r>
+              <w:t>2</w:t>
+            </w:r>
+          </w:p>
+        </w:tc>
+        <w:tc>
+          <w:tcPr>
+            <w:tcW w:w="3150" w:type="dxa"/>
+          </w:tcPr>
+          <w:p>
+            <w:r>
+              <w:t>-7</w:t>
+            </w:r>
+          </w:p>
+        </w:tc>
+        <w:tc>
+          <w:tcPr>
+            <w:tcW w:w="3060" w:type="dxa"/>
+          </w:tcPr>
+          <w:p>
+            <w:r>
+              <w:t>Yes</w:t>
+            </w:r>
+          </w:p>
+        </w:tc>
+      </w:tr>
+      <w:tr>
+        <w:tc>
+          <w:tcPr>
+            <w:tcW w:w="3145" w:type="dxa"/>
+          </w:tcPr>
+          <w:p>
+            <w:r>
+              <w:t>3</w:t>
+            </w:r>
+          </w:p>
+        </w:tc>
+        <w:tc>
+          <w:tcPr>
+            <w:tcW w:w="3150" w:type="dxa"/>
+          </w:tcPr>
+          <w:p>
+            <w:r>
+              <w:t>25</w:t>
+            </w:r>
+          </w:p>
+        </w:tc>
+        <w:tc>
+          <w:tcPr>
+            <w:tcW w:w="3060" w:type="dxa"/>
+          </w:tcPr>
+          <w:p>
+            <w:r>
+              <w:t>Yes</w:t>
+            </w:r>
+          </w:p>
+        </w:tc>
+      </w:tr>
+    </w:tbl>
+    <w:p/>
+    <w:p>
+      <w:r>
+        <w:t>It seems increasing alpha and gamma values the smart cab is able to learn faster.</w:t>
       </w:r>
     </w:p>
     <w:p/>
@@ -25,91 +557,14 @@
         <w:pStyle w:val="Heading1"/>
       </w:pPr>
       <w:r>
-        <w:t>Choice of States</w:t>
+        <w:lastRenderedPageBreak/>
+        <w:t>Improving Q-Learning</w:t>
       </w:r>
     </w:p>
     <w:p/>
     <w:p>
       <w:r>
-        <w:t>I choose my state as a tuple with information abo</w:t>
-      </w:r>
-      <w:r>
-        <w:t xml:space="preserve">ut light </w:t>
-      </w:r>
-      <w:r>
-        <w:t xml:space="preserve">and </w:t>
-      </w:r>
-      <w:proofErr w:type="spellStart"/>
-      <w:r>
-        <w:t>next_waypoint</w:t>
-      </w:r>
-      <w:proofErr w:type="spellEnd"/>
-      <w:r>
-        <w:t xml:space="preserve">. With this state I can </w:t>
-      </w:r>
-      <w:r>
-        <w:t>identify</w:t>
-      </w:r>
-      <w:r>
-        <w:t xml:space="preserve"> </w:t>
-      </w:r>
-      <w:r>
-        <w:t>each unique state without having to store unnecessary information like oncoming, left, right and deadline that would take up space without making a state unique.</w:t>
-      </w:r>
-    </w:p>
-    <w:p>
-      <w:pPr>
-        <w:pStyle w:val="Heading1"/>
-      </w:pPr>
-      <w:r>
-        <w:t>Q-Learning</w:t>
-      </w:r>
-    </w:p>
-    <w:p/>
-    <w:p>
-      <w:r>
-        <w:t xml:space="preserve">Using Q-learning the </w:t>
-      </w:r>
-      <w:proofErr w:type="spellStart"/>
-      <w:r>
-        <w:t>smartcab</w:t>
-      </w:r>
-      <w:proofErr w:type="spellEnd"/>
-      <w:r>
-        <w:t xml:space="preserve"> seems to make better decision than basic driving </w:t>
-      </w:r>
-      <w:r>
-        <w:t>agent. It is able to reach the goal.</w:t>
-      </w:r>
-    </w:p>
-    <w:p/>
-    <w:p>
-      <w:pPr>
-        <w:pStyle w:val="Heading1"/>
-      </w:pPr>
-      <w:r>
-        <w:t>Improving Q-Learning</w:t>
-      </w:r>
-    </w:p>
-    <w:p/>
-    <w:p>
-      <w:r>
-        <w:t xml:space="preserve">File </w:t>
-      </w:r>
-      <w:r>
-        <w:t>Alpha0_8Gamma0_2Epsilon0_1</w:t>
-      </w:r>
-      <w:r>
-        <w:t xml:space="preserve">.txt contains results of running agent using q-learning with alpha 0.8, gamma 0.2 and epsilon 0.1. </w:t>
-      </w:r>
-      <w:r>
-        <w:t xml:space="preserve">File </w:t>
-      </w:r>
-      <w:r>
-        <w:t>Alpha0_9Gamma0_3Epsilon0_1</w:t>
-      </w:r>
-      <w:r>
-        <w:t>.txt contains results of running agent using q-learning with alpha 0.9, gamma 0.3 and epsilon 0.1. It seems the agent learns faster with alpha 0.9 and gamma 0.3.</w:t>
+        <w:t>Smart cab using q-learning is able to learn to get to goal faster over time. But it is still not using the shortest path to reach goal after 2 or 3 trials. Using continuous state space could help improve q-learning. Another option is to use neural network instead of q-learning to program the smart cab to learn to drive.</w:t>
       </w:r>
       <w:bookmarkStart w:id="0" w:name="_GoBack"/>
       <w:bookmarkEnd w:id="0"/>
@@ -581,6 +1036,25 @@
       <w:szCs w:val="32"/>
     </w:rPr>
   </w:style>
+  <w:style w:type="table" w:styleId="TableGrid">
+    <w:name w:val="Table Grid"/>
+    <w:basedOn w:val="TableNormal"/>
+    <w:uiPriority w:val="39"/>
+    <w:rsid w:val="006D3D63"/>
+    <w:pPr>
+      <w:spacing w:after="0" w:line="240" w:lineRule="auto"/>
+    </w:pPr>
+    <w:tblPr>
+      <w:tblBorders>
+        <w:top w:val="single" w:sz="4" w:space="0" w:color="auto"/>
+        <w:left w:val="single" w:sz="4" w:space="0" w:color="auto"/>
+        <w:bottom w:val="single" w:sz="4" w:space="0" w:color="auto"/>
+        <w:right w:val="single" w:sz="4" w:space="0" w:color="auto"/>
+        <w:insideH w:val="single" w:sz="4" w:space="0" w:color="auto"/>
+        <w:insideV w:val="single" w:sz="4" w:space="0" w:color="auto"/>
+      </w:tblBorders>
+    </w:tblPr>
+  </w:style>
 </w:styles>
 </file>
 

</xml_diff>

<commit_message>
added epsilon decay and 100 trail test results
</commit_message>
<xml_diff>
--- a/smartcab/SmartCabReport.docx
+++ b/smartcab/SmartCabReport.docx
@@ -28,159 +28,24 @@
         <w:t>.</w:t>
       </w:r>
       <w:r>
-        <w:t xml:space="preserve"> The file BasicAgent.txt has </w:t>
-      </w:r>
-      <w:r>
-        <w:t xml:space="preserve">sample </w:t>
-      </w:r>
-      <w:r>
-        <w:t>result of running the basic agent.</w:t>
-      </w:r>
-      <w:r>
-        <w:t xml:space="preserve"> The table below describes summary of running the basic smart cab 3 times</w:t>
-      </w:r>
-    </w:p>
-    <w:tbl>
-      <w:tblPr>
-        <w:tblStyle w:val="TableGrid"/>
-        <w:tblW w:w="9355" w:type="dxa"/>
-        <w:tblLook w:val="04A0" w:firstRow="1" w:lastRow="0" w:firstColumn="1" w:lastColumn="0" w:noHBand="0" w:noVBand="1"/>
-      </w:tblPr>
-      <w:tblGrid>
-        <w:gridCol w:w="3145"/>
-        <w:gridCol w:w="3150"/>
-        <w:gridCol w:w="3060"/>
-      </w:tblGrid>
-      <w:tr>
-        <w:tc>
-          <w:tcPr>
-            <w:tcW w:w="3145" w:type="dxa"/>
-          </w:tcPr>
-          <w:p>
-            <w:r>
-              <w:t>Trials</w:t>
-            </w:r>
-          </w:p>
-        </w:tc>
-        <w:tc>
-          <w:tcPr>
-            <w:tcW w:w="3150" w:type="dxa"/>
-          </w:tcPr>
-          <w:p>
-            <w:r>
-              <w:t>Last Deadline</w:t>
-            </w:r>
-          </w:p>
-        </w:tc>
-        <w:tc>
-          <w:tcPr>
-            <w:tcW w:w="3060" w:type="dxa"/>
-          </w:tcPr>
-          <w:p>
-            <w:r>
-              <w:t>Reached Goal?</w:t>
-            </w:r>
-          </w:p>
-        </w:tc>
-      </w:tr>
-      <w:tr>
-        <w:tc>
-          <w:tcPr>
-            <w:tcW w:w="3145" w:type="dxa"/>
-          </w:tcPr>
-          <w:p>
-            <w:r>
-              <w:t>1</w:t>
-            </w:r>
-          </w:p>
-        </w:tc>
-        <w:tc>
-          <w:tcPr>
-            <w:tcW w:w="3150" w:type="dxa"/>
-          </w:tcPr>
-          <w:p>
-            <w:r>
-              <w:t>-225</w:t>
-            </w:r>
-          </w:p>
-        </w:tc>
-        <w:tc>
-          <w:tcPr>
-            <w:tcW w:w="3060" w:type="dxa"/>
-          </w:tcPr>
-          <w:p>
-            <w:r>
-              <w:t>No</w:t>
-            </w:r>
-          </w:p>
-        </w:tc>
-      </w:tr>
-      <w:tr>
-        <w:tc>
-          <w:tcPr>
-            <w:tcW w:w="3145" w:type="dxa"/>
-          </w:tcPr>
-          <w:p>
-            <w:r>
-              <w:t>2</w:t>
-            </w:r>
-          </w:p>
-        </w:tc>
-        <w:tc>
-          <w:tcPr>
-            <w:tcW w:w="3150" w:type="dxa"/>
-          </w:tcPr>
-          <w:p>
-            <w:r>
-              <w:t>-206</w:t>
-            </w:r>
-          </w:p>
-        </w:tc>
-        <w:tc>
-          <w:tcPr>
-            <w:tcW w:w="3060" w:type="dxa"/>
-          </w:tcPr>
-          <w:p>
-            <w:r>
-              <w:t>Yes</w:t>
-            </w:r>
-          </w:p>
-        </w:tc>
-      </w:tr>
-      <w:tr>
-        <w:tc>
-          <w:tcPr>
-            <w:tcW w:w="3145" w:type="dxa"/>
-          </w:tcPr>
-          <w:p>
-            <w:r>
-              <w:t>3</w:t>
-            </w:r>
-          </w:p>
-        </w:tc>
-        <w:tc>
-          <w:tcPr>
-            <w:tcW w:w="3150" w:type="dxa"/>
-          </w:tcPr>
-          <w:p>
-            <w:r>
-              <w:t>-149</w:t>
-            </w:r>
-          </w:p>
-        </w:tc>
-        <w:tc>
-          <w:tcPr>
-            <w:tcW w:w="3060" w:type="dxa"/>
-          </w:tcPr>
-          <w:p>
-            <w:r>
-              <w:t>yes</w:t>
-            </w:r>
-          </w:p>
-        </w:tc>
-      </w:tr>
-    </w:tbl>
-    <w:p/>
+        <w:t xml:space="preserve"> </w:t>
+      </w:r>
+      <w:r>
+        <w:t xml:space="preserve">In 100 trials the basic driving agent was able to </w:t>
+      </w:r>
+      <w:r>
+        <w:t>r</w:t>
+      </w:r>
+      <w:r>
+        <w:t>each destination 17% of the time</w:t>
+      </w:r>
+      <w:r>
+        <w:t xml:space="preserve"> and r</w:t>
+      </w:r>
+      <w:r>
+        <w:t>eceived negative reward 26.5% of the time</w:t>
+      </w:r>
+    </w:p>
     <w:p>
       <w:pPr>
         <w:pStyle w:val="Heading1"/>
@@ -201,13 +66,30 @@
         <w:t>ut light</w:t>
       </w:r>
       <w:r>
-        <w:t>, oncoming, left</w:t>
+        <w:t xml:space="preserve">, </w:t>
+      </w:r>
+      <w:r>
+        <w:t xml:space="preserve">and </w:t>
+      </w:r>
+      <w:proofErr w:type="spellStart"/>
+      <w:r>
+        <w:t>next_waypoint</w:t>
+      </w:r>
+      <w:proofErr w:type="spellEnd"/>
+      <w:r>
+        <w:t xml:space="preserve">. </w:t>
+      </w:r>
+      <w:r>
+        <w:t>I ch</w:t>
+      </w:r>
+      <w:r>
+        <w:t>ose these states because state needs to contain all the information necessary to predict the effects of an action and to determine if it is a goal state.</w:t>
       </w:r>
       <w:r>
         <w:t xml:space="preserve"> </w:t>
       </w:r>
       <w:r>
-        <w:t xml:space="preserve">and </w:t>
+        <w:t xml:space="preserve">The reward of smart car is a function of light and </w:t>
       </w:r>
       <w:proofErr w:type="spellStart"/>
       <w:r>
@@ -218,10 +100,13 @@
         <w:t xml:space="preserve">. </w:t>
       </w:r>
       <w:r>
-        <w:t>I choose these states because state needs to contain all the information necessary to predict the effects of an action and to determine if it is a goal state.</w:t>
-      </w:r>
-      <w:r>
-        <w:t xml:space="preserve"> The smart car needs to know whether the light is green or red and if oncoming and left traffic is coming to decide on a which way it can go. The traffic rules are not particular about traffic from right and the smart cab drives in no deadline mode, so we can ignore right and deadline from state.</w:t>
+        <w:t xml:space="preserve">So having these two attributes in state helps the smart car decide on the action that would maximize reward. Other attributes like oncoming, left, right and deadline are not considered in </w:t>
+      </w:r>
+      <w:r>
+        <w:t>calculating reward for an action, so they don’t need to be included in state.</w:t>
+      </w:r>
+      <w:r>
+        <w:t xml:space="preserve"> </w:t>
       </w:r>
     </w:p>
     <w:p>
@@ -235,320 +120,79 @@
     <w:p/>
     <w:p>
       <w:r>
-        <w:t xml:space="preserve">Using Q-learning the </w:t>
-      </w:r>
-      <w:r>
-        <w:t>smart cab</w:t>
-      </w:r>
-      <w:r>
-        <w:t xml:space="preserve"> seems to make better decision than basic driving </w:t>
-      </w:r>
-      <w:r>
-        <w:t>agent. It is able to reach the goal.</w:t>
-      </w:r>
-      <w:r>
-        <w:t xml:space="preserve"> The table below describes the summary of running the smart </w:t>
-      </w:r>
-      <w:r>
-        <w:t>cab using</w:t>
-      </w:r>
-      <w:r>
-        <w:t xml:space="preserve"> q-learning</w:t>
+        <w:t>Using q</w:t>
+      </w:r>
+      <w:r>
+        <w:t xml:space="preserve">-learning the smart car is able to consistently reach goal and reduce the time to reach goal with each trial, whereas the basic agent was randomly able to reach goal sometimes and sometimes was taking a lot of time without reaching goal. </w:t>
+      </w:r>
+      <w:r>
+        <w:t>Using q-learning the smart car is obeying traffic law, but the basic smart car does not follow the traffic law.</w:t>
+      </w:r>
+    </w:p>
+    <w:p>
+      <w:r>
+        <w:t xml:space="preserve">Using </w:t>
+      </w:r>
+      <w:r>
+        <w:t>q-learning</w:t>
       </w:r>
       <w:r>
         <w:t xml:space="preserve"> with alpha 0.8, Gamma 0.2 and epsilon 0.1</w:t>
       </w:r>
-    </w:p>
-    <w:tbl>
-      <w:tblPr>
-        <w:tblStyle w:val="TableGrid"/>
-        <w:tblW w:w="0" w:type="auto"/>
-        <w:tblLook w:val="04A0" w:firstRow="1" w:lastRow="0" w:firstColumn="1" w:lastColumn="0" w:noHBand="0" w:noVBand="1"/>
-      </w:tblPr>
-      <w:tblGrid>
-        <w:gridCol w:w="3116"/>
-        <w:gridCol w:w="3117"/>
-        <w:gridCol w:w="3117"/>
-      </w:tblGrid>
-      <w:tr>
-        <w:tc>
-          <w:tcPr>
-            <w:tcW w:w="3116" w:type="dxa"/>
-          </w:tcPr>
-          <w:p>
-            <w:r>
-              <w:t>Trials</w:t>
-            </w:r>
-          </w:p>
-        </w:tc>
-        <w:tc>
-          <w:tcPr>
-            <w:tcW w:w="3117" w:type="dxa"/>
-          </w:tcPr>
-          <w:p>
-            <w:r>
-              <w:t>Last Deadline</w:t>
-            </w:r>
-          </w:p>
-        </w:tc>
-        <w:tc>
-          <w:tcPr>
-            <w:tcW w:w="3117" w:type="dxa"/>
-          </w:tcPr>
-          <w:p>
-            <w:r>
-              <w:t>Reached Goal?</w:t>
-            </w:r>
-          </w:p>
-        </w:tc>
-      </w:tr>
-      <w:tr>
-        <w:tc>
-          <w:tcPr>
-            <w:tcW w:w="3116" w:type="dxa"/>
-          </w:tcPr>
-          <w:p>
-            <w:r>
-              <w:t>1</w:t>
-            </w:r>
-          </w:p>
-        </w:tc>
-        <w:tc>
-          <w:tcPr>
-            <w:tcW w:w="3117" w:type="dxa"/>
-          </w:tcPr>
-          <w:p>
-            <w:r>
-              <w:t>-154</w:t>
-            </w:r>
-          </w:p>
-        </w:tc>
-        <w:tc>
-          <w:tcPr>
-            <w:tcW w:w="3117" w:type="dxa"/>
-          </w:tcPr>
-          <w:p>
-            <w:r>
-              <w:t>Yes</w:t>
-            </w:r>
-          </w:p>
-        </w:tc>
-      </w:tr>
-      <w:tr>
-        <w:tc>
-          <w:tcPr>
-            <w:tcW w:w="3116" w:type="dxa"/>
-          </w:tcPr>
-          <w:p>
-            <w:r>
-              <w:t>2</w:t>
-            </w:r>
-          </w:p>
-        </w:tc>
-        <w:tc>
-          <w:tcPr>
-            <w:tcW w:w="3117" w:type="dxa"/>
-          </w:tcPr>
-          <w:p>
-            <w:r>
-              <w:t>1</w:t>
-            </w:r>
-          </w:p>
-        </w:tc>
-        <w:tc>
-          <w:tcPr>
-            <w:tcW w:w="3117" w:type="dxa"/>
-          </w:tcPr>
-          <w:p>
-            <w:r>
-              <w:t>Yes</w:t>
-            </w:r>
-          </w:p>
-        </w:tc>
-      </w:tr>
-      <w:tr>
-        <w:tc>
-          <w:tcPr>
-            <w:tcW w:w="3116" w:type="dxa"/>
-          </w:tcPr>
-          <w:p>
-            <w:r>
-              <w:t>3</w:t>
-            </w:r>
-          </w:p>
-        </w:tc>
-        <w:tc>
-          <w:tcPr>
-            <w:tcW w:w="3117" w:type="dxa"/>
-          </w:tcPr>
-          <w:p>
-            <w:r>
-              <w:t>3</w:t>
-            </w:r>
-          </w:p>
-        </w:tc>
-        <w:tc>
-          <w:tcPr>
-            <w:tcW w:w="3117" w:type="dxa"/>
-          </w:tcPr>
-          <w:p>
-            <w:r>
-              <w:t>Yes</w:t>
-            </w:r>
-          </w:p>
-        </w:tc>
-      </w:tr>
-    </w:tbl>
-    <w:p/>
-    <w:p>
-      <w:r>
-        <w:t xml:space="preserve">After setting alpha 0.9, Gamma 0.3 and epsilon 0.1 the result summary is as follows </w:t>
-      </w:r>
-    </w:p>
-    <w:tbl>
-      <w:tblPr>
-        <w:tblStyle w:val="TableGrid"/>
-        <w:tblW w:w="9355" w:type="dxa"/>
-        <w:tblLook w:val="04A0" w:firstRow="1" w:lastRow="0" w:firstColumn="1" w:lastColumn="0" w:noHBand="0" w:noVBand="1"/>
-      </w:tblPr>
-      <w:tblGrid>
-        <w:gridCol w:w="3145"/>
-        <w:gridCol w:w="3150"/>
-        <w:gridCol w:w="3060"/>
-      </w:tblGrid>
-      <w:tr>
-        <w:tc>
-          <w:tcPr>
-            <w:tcW w:w="3145" w:type="dxa"/>
-          </w:tcPr>
-          <w:p>
-            <w:r>
-              <w:t>Trials</w:t>
-            </w:r>
-          </w:p>
-        </w:tc>
-        <w:tc>
-          <w:tcPr>
-            <w:tcW w:w="3150" w:type="dxa"/>
-          </w:tcPr>
-          <w:p>
-            <w:r>
-              <w:t>Last Deadline</w:t>
-            </w:r>
-          </w:p>
-        </w:tc>
-        <w:tc>
-          <w:tcPr>
-            <w:tcW w:w="3060" w:type="dxa"/>
-          </w:tcPr>
-          <w:p>
-            <w:r>
-              <w:t>Reached Goal?</w:t>
-            </w:r>
-          </w:p>
-        </w:tc>
-      </w:tr>
-      <w:tr>
-        <w:tc>
-          <w:tcPr>
-            <w:tcW w:w="3145" w:type="dxa"/>
-          </w:tcPr>
-          <w:p>
-            <w:r>
-              <w:t>1</w:t>
-            </w:r>
-          </w:p>
-        </w:tc>
-        <w:tc>
-          <w:tcPr>
-            <w:tcW w:w="3150" w:type="dxa"/>
-          </w:tcPr>
-          <w:p>
-            <w:r>
-              <w:t>-40</w:t>
-            </w:r>
-          </w:p>
-        </w:tc>
-        <w:tc>
-          <w:tcPr>
-            <w:tcW w:w="3060" w:type="dxa"/>
-          </w:tcPr>
-          <w:p>
-            <w:r>
-              <w:t>Yes</w:t>
-            </w:r>
-          </w:p>
-        </w:tc>
-      </w:tr>
-      <w:tr>
-        <w:tc>
-          <w:tcPr>
-            <w:tcW w:w="3145" w:type="dxa"/>
-          </w:tcPr>
-          <w:p>
-            <w:r>
-              <w:t>2</w:t>
-            </w:r>
-          </w:p>
-        </w:tc>
-        <w:tc>
-          <w:tcPr>
-            <w:tcW w:w="3150" w:type="dxa"/>
-          </w:tcPr>
-          <w:p>
-            <w:r>
-              <w:t>-7</w:t>
-            </w:r>
-          </w:p>
-        </w:tc>
-        <w:tc>
-          <w:tcPr>
-            <w:tcW w:w="3060" w:type="dxa"/>
-          </w:tcPr>
-          <w:p>
-            <w:r>
-              <w:t>Yes</w:t>
-            </w:r>
-          </w:p>
-        </w:tc>
-      </w:tr>
-      <w:tr>
-        <w:tc>
-          <w:tcPr>
-            <w:tcW w:w="3145" w:type="dxa"/>
-          </w:tcPr>
-          <w:p>
-            <w:r>
-              <w:t>3</w:t>
-            </w:r>
-          </w:p>
-        </w:tc>
-        <w:tc>
-          <w:tcPr>
-            <w:tcW w:w="3150" w:type="dxa"/>
-          </w:tcPr>
-          <w:p>
-            <w:r>
-              <w:t>25</w:t>
-            </w:r>
-          </w:p>
-        </w:tc>
-        <w:tc>
-          <w:tcPr>
-            <w:tcW w:w="3060" w:type="dxa"/>
-          </w:tcPr>
-          <w:p>
-            <w:r>
-              <w:t>Yes</w:t>
-            </w:r>
-          </w:p>
-        </w:tc>
-      </w:tr>
-    </w:tbl>
-    <w:p/>
-    <w:p>
-      <w:r>
-        <w:t>It seems increasing alpha and gamma values the smart cab is able to learn faster.</w:t>
+      <w:r>
+        <w:t xml:space="preserve">, in 100 trials the smart cab is able to </w:t>
+      </w:r>
+      <w:r>
+        <w:t xml:space="preserve">reach destination </w:t>
+      </w:r>
+      <w:r>
+        <w:t>64</w:t>
+      </w:r>
+      <w:r>
+        <w:t xml:space="preserve">% of time and received negative reward </w:t>
+      </w:r>
+      <w:r>
+        <w:t>14.74</w:t>
+      </w:r>
+      <w:r>
+        <w:t>% of the time</w:t>
+      </w:r>
+    </w:p>
+    <w:p>
+      <w:r>
+        <w:t>After implementing decay,</w:t>
+      </w:r>
+      <w:r>
+        <w:t xml:space="preserve"> t</w:t>
+      </w:r>
+      <w:r>
+        <w:t>he smart cab is able to</w:t>
+      </w:r>
+      <w:r>
+        <w:t xml:space="preserve"> r</w:t>
+      </w:r>
+      <w:r>
+        <w:t>each destination 79</w:t>
+      </w:r>
+      <w:r>
+        <w:t xml:space="preserve">% of the time </w:t>
+      </w:r>
+      <w:r>
+        <w:t>and received negative reward</w:t>
+      </w:r>
+      <w:r>
+        <w:t xml:space="preserve"> 13.8</w:t>
+      </w:r>
+      <w:r>
+        <w:t>% of the time</w:t>
+      </w:r>
+    </w:p>
+    <w:p>
+      <w:r>
+        <w:t>It seems implementing decay,</w:t>
+      </w:r>
+      <w:r>
+        <w:t xml:space="preserve"> the smart cab is able to learn faster.</w:t>
       </w:r>
     </w:p>
     <w:p/>
@@ -557,14 +201,29 @@
         <w:pStyle w:val="Heading1"/>
       </w:pPr>
       <w:r>
+        <w:t>Improving Q-Learning</w:t>
+      </w:r>
+    </w:p>
+    <w:p/>
+    <w:p>
+      <w:r>
+        <w:t>Smart cab u</w:t>
+      </w:r>
+      <w:r>
+        <w:t>sing q-learning is able to reach the goal significantly more frequently than the basic driving agent. However, the smart cab is still not able to reach goal 100% of the time and it still violates traffic laws.</w:t>
+      </w:r>
+      <w:r>
+        <w:t xml:space="preserve"> In the last 10 trials while running for 100 trials, it was going forward and left on red light. Another problem with the smart cab is, it does not take the shortest possible path to reach the goal. </w:t>
+      </w:r>
+    </w:p>
+    <w:p/>
+    <w:p>
+      <w:r>
+        <w:t xml:space="preserve">Some improvements to the policy can be made to improve performance. For example, traffic laws were removed from reward function for simplicity. Adding traffic laws to reward function would help the </w:t>
+      </w:r>
+      <w:r>
         <w:lastRenderedPageBreak/>
-        <w:t>Improving Q-Learning</w:t>
-      </w:r>
-    </w:p>
-    <w:p/>
-    <w:p>
-      <w:r>
-        <w:t>Smart cab using q-learning is able to learn to get to goal faster over time. But it is still not using the shortest path to reach goal after 2 or 3 trials. Using continuous state space could help improve q-learning. Another option is to use neural network instead of q-learning to program the smart cab to learn to drive.</w:t>
+        <w:t>smart cab learn traffic laws over few trials. Also the rewards were not weighted according to distance from the goal. Putting higher weight on the action that leads to shortest path to reach goal, would help the smart cab learn to drive in the direction of shortest path.</w:t>
       </w:r>
       <w:bookmarkStart w:id="0" w:name="_GoBack"/>
       <w:bookmarkEnd w:id="0"/>

</xml_diff>

<commit_message>
print q values and added more experiments in report
</commit_message>
<xml_diff>
--- a/smartcab/SmartCabReport.docx
+++ b/smartcab/SmartCabReport.docx
@@ -108,6 +108,18 @@
       <w:r>
         <w:t xml:space="preserve"> </w:t>
       </w:r>
+      <w:r>
+        <w:t xml:space="preserve">Increasing state space will lead to curse of dimensionality problem. Having more attributes in state means the smart car will have more </w:t>
+      </w:r>
+      <w:r>
+        <w:t>number of states corresponding to different combinations of each attribute in state and hence will require more trials to learn reward of each combin</w:t>
+      </w:r>
+      <w:r>
+        <w:t>ation of the state attributes. Also adding an attr</w:t>
+      </w:r>
+      <w:r>
+        <w:t>ibute to state without considering it in reward function will make it more difficult for the smart car to relate its action to reward.</w:t>
+      </w:r>
     </w:p>
     <w:p>
       <w:pPr>
@@ -128,6 +140,26 @@
       <w:r>
         <w:t>Using q-learning the smart car is obeying traffic law, but the basic smart car does not follow the traffic law.</w:t>
       </w:r>
+      <w:r>
+        <w:t xml:space="preserve"> Using q-learning smart car is observing the current state with light red or green and </w:t>
+      </w:r>
+      <w:proofErr w:type="spellStart"/>
+      <w:r>
+        <w:t>next_waypoint</w:t>
+      </w:r>
+      <w:proofErr w:type="spellEnd"/>
+      <w:r>
+        <w:t xml:space="preserve"> and then taking the action that maximizes reward.</w:t>
+      </w:r>
+      <w:r>
+        <w:t xml:space="preserve"> With every trial the smart car seems to be putting more value to action that obey the traffic law like going forward, left or right on green and putting less value to actions against the traffic law like left on red. In </w:t>
+      </w:r>
+      <w:r>
+        <w:t>fact,</w:t>
+      </w:r>
+      <w:r>
+        <w:t xml:space="preserve"> actions that violate traffic law have negative reward. </w:t>
+      </w:r>
     </w:p>
     <w:p>
       <w:r>
@@ -192,9 +224,348 @@
         <w:t>It seems implementing decay,</w:t>
       </w:r>
       <w:r>
-        <w:t xml:space="preserve"> the smart cab is able to learn faster.</w:t>
-      </w:r>
-    </w:p>
+        <w:t xml:space="preserve"> the sm</w:t>
+      </w:r>
+      <w:r>
+        <w:t>art cab is able to remember better from previous trials.</w:t>
+      </w:r>
+      <w:r>
+        <w:t xml:space="preserve"> </w:t>
+      </w:r>
+    </w:p>
+    <w:p>
+      <w:r>
+        <w:t>The table below shows percentage of time the smart car reached goal and percentage of time it received negative reward for 100 trials using different values of alpha, gamma and epsilon with decay</w:t>
+      </w:r>
+    </w:p>
+    <w:p/>
+    <w:tbl>
+      <w:tblPr>
+        <w:tblStyle w:val="TableGrid"/>
+        <w:tblW w:w="0" w:type="auto"/>
+        <w:tblLook w:val="04A0" w:firstRow="1" w:lastRow="0" w:firstColumn="1" w:lastColumn="0" w:noHBand="0" w:noVBand="1"/>
+      </w:tblPr>
+      <w:tblGrid>
+        <w:gridCol w:w="1870"/>
+        <w:gridCol w:w="1870"/>
+        <w:gridCol w:w="1870"/>
+        <w:gridCol w:w="1870"/>
+        <w:gridCol w:w="1870"/>
+      </w:tblGrid>
+      <w:tr>
+        <w:tc>
+          <w:tcPr>
+            <w:tcW w:w="1870" w:type="dxa"/>
+          </w:tcPr>
+          <w:p>
+            <w:r>
+              <w:lastRenderedPageBreak/>
+              <w:t>Alpha</w:t>
+            </w:r>
+          </w:p>
+        </w:tc>
+        <w:tc>
+          <w:tcPr>
+            <w:tcW w:w="1870" w:type="dxa"/>
+          </w:tcPr>
+          <w:p>
+            <w:r>
+              <w:t>Gamma</w:t>
+            </w:r>
+          </w:p>
+        </w:tc>
+        <w:tc>
+          <w:tcPr>
+            <w:tcW w:w="1870" w:type="dxa"/>
+          </w:tcPr>
+          <w:p>
+            <w:r>
+              <w:t>Epsilon</w:t>
+            </w:r>
+          </w:p>
+        </w:tc>
+        <w:tc>
+          <w:tcPr>
+            <w:tcW w:w="1870" w:type="dxa"/>
+          </w:tcPr>
+          <w:p>
+            <w:r>
+              <w:t>%reached destination</w:t>
+            </w:r>
+          </w:p>
+        </w:tc>
+        <w:tc>
+          <w:tcPr>
+            <w:tcW w:w="1870" w:type="dxa"/>
+          </w:tcPr>
+          <w:p>
+            <w:r>
+              <w:t>%received negative reward</w:t>
+            </w:r>
+          </w:p>
+        </w:tc>
+      </w:tr>
+      <w:tr>
+        <w:tc>
+          <w:tcPr>
+            <w:tcW w:w="1870" w:type="dxa"/>
+          </w:tcPr>
+          <w:p>
+            <w:r>
+              <w:t>0.8</w:t>
+            </w:r>
+          </w:p>
+        </w:tc>
+        <w:tc>
+          <w:tcPr>
+            <w:tcW w:w="1870" w:type="dxa"/>
+          </w:tcPr>
+          <w:p>
+            <w:r>
+              <w:t>0.2</w:t>
+            </w:r>
+          </w:p>
+        </w:tc>
+        <w:tc>
+          <w:tcPr>
+            <w:tcW w:w="1870" w:type="dxa"/>
+          </w:tcPr>
+          <w:p>
+            <w:r>
+              <w:t>0.1</w:t>
+            </w:r>
+          </w:p>
+        </w:tc>
+        <w:tc>
+          <w:tcPr>
+            <w:tcW w:w="1870" w:type="dxa"/>
+          </w:tcPr>
+          <w:p>
+            <w:r>
+              <w:t>79</w:t>
+            </w:r>
+          </w:p>
+        </w:tc>
+        <w:tc>
+          <w:tcPr>
+            <w:tcW w:w="1870" w:type="dxa"/>
+          </w:tcPr>
+          <w:p>
+            <w:r>
+              <w:t>13.8</w:t>
+            </w:r>
+          </w:p>
+        </w:tc>
+      </w:tr>
+      <w:tr>
+        <w:tc>
+          <w:tcPr>
+            <w:tcW w:w="1870" w:type="dxa"/>
+          </w:tcPr>
+          <w:p>
+            <w:r>
+              <w:t>0.9</w:t>
+            </w:r>
+          </w:p>
+        </w:tc>
+        <w:tc>
+          <w:tcPr>
+            <w:tcW w:w="1870" w:type="dxa"/>
+          </w:tcPr>
+          <w:p>
+            <w:r>
+              <w:t>0.2</w:t>
+            </w:r>
+          </w:p>
+        </w:tc>
+        <w:tc>
+          <w:tcPr>
+            <w:tcW w:w="1870" w:type="dxa"/>
+          </w:tcPr>
+          <w:p>
+            <w:r>
+              <w:t>0.1</w:t>
+            </w:r>
+          </w:p>
+        </w:tc>
+        <w:tc>
+          <w:tcPr>
+            <w:tcW w:w="1870" w:type="dxa"/>
+          </w:tcPr>
+          <w:p>
+            <w:r>
+              <w:t>70</w:t>
+            </w:r>
+          </w:p>
+        </w:tc>
+        <w:tc>
+          <w:tcPr>
+            <w:tcW w:w="1870" w:type="dxa"/>
+          </w:tcPr>
+          <w:p>
+            <w:r>
+              <w:t>13.75</w:t>
+            </w:r>
+          </w:p>
+        </w:tc>
+      </w:tr>
+      <w:tr>
+        <w:tc>
+          <w:tcPr>
+            <w:tcW w:w="1870" w:type="dxa"/>
+          </w:tcPr>
+          <w:p>
+            <w:r>
+              <w:t>0.8</w:t>
+            </w:r>
+          </w:p>
+        </w:tc>
+        <w:tc>
+          <w:tcPr>
+            <w:tcW w:w="1870" w:type="dxa"/>
+          </w:tcPr>
+          <w:p>
+            <w:r>
+              <w:t>0.1</w:t>
+            </w:r>
+          </w:p>
+        </w:tc>
+        <w:tc>
+          <w:tcPr>
+            <w:tcW w:w="1870" w:type="dxa"/>
+          </w:tcPr>
+          <w:p>
+            <w:r>
+              <w:t>0.1</w:t>
+            </w:r>
+          </w:p>
+        </w:tc>
+        <w:tc>
+          <w:tcPr>
+            <w:tcW w:w="1870" w:type="dxa"/>
+          </w:tcPr>
+          <w:p>
+            <w:r>
+              <w:t>67</w:t>
+            </w:r>
+          </w:p>
+        </w:tc>
+        <w:tc>
+          <w:tcPr>
+            <w:tcW w:w="1870" w:type="dxa"/>
+          </w:tcPr>
+          <w:p>
+            <w:r>
+              <w:t>14.38</w:t>
+            </w:r>
+          </w:p>
+        </w:tc>
+      </w:tr>
+      <w:tr>
+        <w:tc>
+          <w:tcPr>
+            <w:tcW w:w="1870" w:type="dxa"/>
+          </w:tcPr>
+          <w:p>
+            <w:r>
+              <w:t>0.8</w:t>
+            </w:r>
+          </w:p>
+        </w:tc>
+        <w:tc>
+          <w:tcPr>
+            <w:tcW w:w="1870" w:type="dxa"/>
+          </w:tcPr>
+          <w:p>
+            <w:r>
+              <w:t>0.3</w:t>
+            </w:r>
+          </w:p>
+        </w:tc>
+        <w:tc>
+          <w:tcPr>
+            <w:tcW w:w="1870" w:type="dxa"/>
+          </w:tcPr>
+          <w:p>
+            <w:r>
+              <w:t>0.1</w:t>
+            </w:r>
+          </w:p>
+        </w:tc>
+        <w:tc>
+          <w:tcPr>
+            <w:tcW w:w="1870" w:type="dxa"/>
+          </w:tcPr>
+          <w:p>
+            <w:r>
+              <w:t>71</w:t>
+            </w:r>
+          </w:p>
+        </w:tc>
+        <w:tc>
+          <w:tcPr>
+            <w:tcW w:w="1870" w:type="dxa"/>
+          </w:tcPr>
+          <w:p>
+            <w:r>
+              <w:t>13.8</w:t>
+            </w:r>
+          </w:p>
+        </w:tc>
+      </w:tr>
+      <w:tr>
+        <w:tc>
+          <w:tcPr>
+            <w:tcW w:w="1870" w:type="dxa"/>
+          </w:tcPr>
+          <w:p>
+            <w:r>
+              <w:t>0.8</w:t>
+            </w:r>
+          </w:p>
+        </w:tc>
+        <w:tc>
+          <w:tcPr>
+            <w:tcW w:w="1870" w:type="dxa"/>
+          </w:tcPr>
+          <w:p>
+            <w:r>
+              <w:t>0.2</w:t>
+            </w:r>
+          </w:p>
+        </w:tc>
+        <w:tc>
+          <w:tcPr>
+            <w:tcW w:w="1870" w:type="dxa"/>
+          </w:tcPr>
+          <w:p>
+            <w:r>
+              <w:t>0.0</w:t>
+            </w:r>
+          </w:p>
+        </w:tc>
+        <w:tc>
+          <w:tcPr>
+            <w:tcW w:w="1870" w:type="dxa"/>
+          </w:tcPr>
+          <w:p>
+            <w:r>
+              <w:t>64</w:t>
+            </w:r>
+          </w:p>
+        </w:tc>
+        <w:tc>
+          <w:tcPr>
+            <w:tcW w:w="1870" w:type="dxa"/>
+          </w:tcPr>
+          <w:p>
+            <w:r>
+              <w:t>14.18</w:t>
+            </w:r>
+          </w:p>
+        </w:tc>
+      </w:tr>
+    </w:tbl>
     <w:p/>
     <w:p>
       <w:pPr>
@@ -219,16 +590,532 @@
     <w:p/>
     <w:p>
       <w:r>
-        <w:t xml:space="preserve">Some improvements to the policy can be made to improve performance. For example, traffic laws were removed from reward function for simplicity. Adding traffic laws to reward function would help the </w:t>
-      </w:r>
+        <w:t>Some improvements to the policy can be made to improve performance. For example, traffic laws were removed from reward function for simplicity. Adding traffic laws to reward function would help the smart cab learn traffic laws over few trials. Also the rewards were not weighted according to distance from the goal. Putting higher weight on the action that leads to shortest path to reach goal, would help the smart cab learn to drive in the direction of shortest path.</w:t>
+      </w:r>
+    </w:p>
+    <w:p>
+      <w:r>
+        <w:t>Below is a print of q values after 100 trials of the smart car with decay</w:t>
+      </w:r>
+    </w:p>
+    <w:p>
+      <w:r>
+        <w:t>{(None, None): 0.45552395554538194,</w:t>
+      </w:r>
+    </w:p>
+    <w:p>
+      <w:r>
+        <w:t xml:space="preserve"> (</w:t>
+      </w:r>
+      <w:proofErr w:type="gramStart"/>
+      <w:r>
+        <w:t>State(</w:t>
+      </w:r>
+      <w:proofErr w:type="gramEnd"/>
+      <w:r>
+        <w:t xml:space="preserve">light='green', </w:t>
+      </w:r>
+      <w:proofErr w:type="spellStart"/>
+      <w:r>
+        <w:t>next_waypoint</w:t>
+      </w:r>
+      <w:proofErr w:type="spellEnd"/>
+      <w:r>
+        <w:t>='forward'), None): 1.456072893031634,</w:t>
+      </w:r>
+    </w:p>
+    <w:p>
+      <w:r>
+        <w:t xml:space="preserve"> (</w:t>
+      </w:r>
+      <w:proofErr w:type="gramStart"/>
+      <w:r>
+        <w:t>State(</w:t>
+      </w:r>
+      <w:proofErr w:type="gramEnd"/>
+      <w:r>
+        <w:t xml:space="preserve">light='green', </w:t>
+      </w:r>
+      <w:proofErr w:type="spellStart"/>
+      <w:r>
+        <w:t>next_waypoint</w:t>
+      </w:r>
+      <w:proofErr w:type="spellEnd"/>
+      <w:r>
+        <w:t>='forward'), 'forward'): 2.4065142799701533,</w:t>
+      </w:r>
+    </w:p>
+    <w:p>
+      <w:r>
+        <w:t xml:space="preserve"> (</w:t>
+      </w:r>
+      <w:proofErr w:type="gramStart"/>
+      <w:r>
+        <w:t>State(</w:t>
+      </w:r>
+      <w:proofErr w:type="gramEnd"/>
+      <w:r>
+        <w:t xml:space="preserve">light='green', </w:t>
+      </w:r>
+      <w:proofErr w:type="spellStart"/>
+      <w:r>
+        <w:t>next_waypoint</w:t>
+      </w:r>
+      <w:proofErr w:type="spellEnd"/>
+      <w:r>
+        <w:t>='forward'), 'left'): 0.9832341881646278,</w:t>
+      </w:r>
+    </w:p>
+    <w:p>
+      <w:r>
+        <w:t xml:space="preserve"> (</w:t>
+      </w:r>
+      <w:proofErr w:type="gramStart"/>
+      <w:r>
+        <w:t>State(</w:t>
+      </w:r>
+      <w:proofErr w:type="gramEnd"/>
+      <w:r>
+        <w:t xml:space="preserve">light='green', </w:t>
+      </w:r>
+      <w:proofErr w:type="spellStart"/>
+      <w:r>
+        <w:t>next_waypoint</w:t>
+      </w:r>
+      <w:proofErr w:type="spellEnd"/>
+      <w:r>
+        <w:t>='forward'), 'right'): 0.9157339396332008,</w:t>
+      </w:r>
+    </w:p>
+    <w:p>
+      <w:r>
+        <w:t xml:space="preserve"> (</w:t>
+      </w:r>
+      <w:proofErr w:type="gramStart"/>
+      <w:r>
+        <w:t>State(</w:t>
+      </w:r>
+      <w:proofErr w:type="gramEnd"/>
+      <w:r>
+        <w:t xml:space="preserve">light='green', </w:t>
+      </w:r>
+      <w:proofErr w:type="spellStart"/>
+      <w:r>
+        <w:t>next_waypoint</w:t>
+      </w:r>
+      <w:proofErr w:type="spellEnd"/>
+      <w:r>
+        <w:t>='left'), None): 1.4368720782749913,</w:t>
+      </w:r>
+    </w:p>
+    <w:p>
+      <w:r>
+        <w:t xml:space="preserve"> (</w:t>
+      </w:r>
+      <w:proofErr w:type="gramStart"/>
+      <w:r>
+        <w:t>State(</w:t>
+      </w:r>
+      <w:proofErr w:type="gramEnd"/>
+      <w:r>
+        <w:t xml:space="preserve">light='green', </w:t>
+      </w:r>
+      <w:proofErr w:type="spellStart"/>
+      <w:r>
+        <w:t>next_waypoint</w:t>
+      </w:r>
+      <w:proofErr w:type="spellEnd"/>
+      <w:r>
+        <w:t>='left'), 'forward'): 0.8792546346216589,</w:t>
+      </w:r>
+    </w:p>
+    <w:p>
+      <w:r>
+        <w:t xml:space="preserve"> (</w:t>
+      </w:r>
+      <w:proofErr w:type="gramStart"/>
+      <w:r>
+        <w:t>State(</w:t>
+      </w:r>
+      <w:proofErr w:type="gramEnd"/>
+      <w:r>
+        <w:t xml:space="preserve">light='green', </w:t>
+      </w:r>
+      <w:proofErr w:type="spellStart"/>
+      <w:r>
+        <w:t>next_waypoint</w:t>
+      </w:r>
+      <w:proofErr w:type="spellEnd"/>
+      <w:r>
+        <w:t>='left'), 'left'): 2.347548842664804,</w:t>
+      </w:r>
+    </w:p>
+    <w:p>
+      <w:r>
+        <w:t xml:space="preserve"> (</w:t>
+      </w:r>
+      <w:proofErr w:type="gramStart"/>
+      <w:r>
+        <w:t>State(</w:t>
+      </w:r>
+      <w:proofErr w:type="gramEnd"/>
+      <w:r>
+        <w:t xml:space="preserve">light='green', </w:t>
+      </w:r>
+      <w:proofErr w:type="spellStart"/>
+      <w:r>
+        <w:t>next_waypoint</w:t>
+      </w:r>
+      <w:proofErr w:type="spellEnd"/>
+      <w:r>
+        <w:t>='left'), 'right'): 0.9697295192160741,</w:t>
+      </w:r>
+    </w:p>
+    <w:p>
+      <w:r>
+        <w:t xml:space="preserve"> (</w:t>
+      </w:r>
+      <w:proofErr w:type="gramStart"/>
+      <w:r>
+        <w:t>State(</w:t>
+      </w:r>
+      <w:proofErr w:type="gramEnd"/>
+      <w:r>
+        <w:t xml:space="preserve">light='green', </w:t>
+      </w:r>
+      <w:proofErr w:type="spellStart"/>
+      <w:r>
+        <w:t>next_waypoint</w:t>
+      </w:r>
+      <w:proofErr w:type="spellEnd"/>
+      <w:r>
+        <w:t>='right'), None): 1.4345318196927233,</w:t>
+      </w:r>
+    </w:p>
+    <w:p>
+      <w:r>
+        <w:t xml:space="preserve"> (</w:t>
+      </w:r>
+      <w:proofErr w:type="gramStart"/>
+      <w:r>
+        <w:t>State(</w:t>
+      </w:r>
+      <w:proofErr w:type="gramEnd"/>
+      <w:r>
+        <w:t xml:space="preserve">light='green', </w:t>
+      </w:r>
+      <w:proofErr w:type="spellStart"/>
+      <w:r>
+        <w:t>next_waypoint</w:t>
+      </w:r>
+      <w:proofErr w:type="spellEnd"/>
+      <w:r>
+        <w:t>='right'), 'forward'): 0.9677382978172998,</w:t>
+      </w:r>
+    </w:p>
+    <w:p>
+      <w:r>
+        <w:t xml:space="preserve"> (</w:t>
+      </w:r>
+      <w:proofErr w:type="gramStart"/>
+      <w:r>
+        <w:t>State(</w:t>
+      </w:r>
+      <w:proofErr w:type="gramEnd"/>
+      <w:r>
+        <w:t xml:space="preserve">light='green', </w:t>
+      </w:r>
+      <w:proofErr w:type="spellStart"/>
+      <w:r>
+        <w:t>next_waypoint</w:t>
+      </w:r>
+      <w:proofErr w:type="spellEnd"/>
+      <w:r>
+        <w:t>='right'), 'left'): 0.9502586050742365,</w:t>
+      </w:r>
+    </w:p>
+    <w:p>
+      <w:r>
+        <w:t xml:space="preserve"> (</w:t>
+      </w:r>
+      <w:proofErr w:type="gramStart"/>
+      <w:r>
+        <w:t>State(</w:t>
+      </w:r>
+      <w:proofErr w:type="gramEnd"/>
+      <w:r>
+        <w:t xml:space="preserve">light='green', </w:t>
+      </w:r>
+      <w:proofErr w:type="spellStart"/>
+      <w:r>
+        <w:t>next_waypoint</w:t>
+      </w:r>
+      <w:proofErr w:type="spellEnd"/>
+      <w:r>
+        <w:t>='right'), 'right'): 2.4412577343027193,</w:t>
+      </w:r>
+    </w:p>
+    <w:p>
       <w:r>
         <w:lastRenderedPageBreak/>
-        <w:t>smart cab learn traffic laws over few trials. Also the rewards were not weighted according to distance from the goal. Putting higher weight on the action that leads to shortest path to reach goal, would help the smart cab learn to drive in the direction of shortest path.</w:t>
+        <w:t xml:space="preserve"> (</w:t>
+      </w:r>
+      <w:proofErr w:type="gramStart"/>
+      <w:r>
+        <w:t>State(</w:t>
+      </w:r>
+      <w:proofErr w:type="gramEnd"/>
+      <w:r>
+        <w:t xml:space="preserve">light='red', </w:t>
+      </w:r>
+      <w:proofErr w:type="spellStart"/>
+      <w:r>
+        <w:t>next_waypoint</w:t>
+      </w:r>
+      <w:proofErr w:type="spellEnd"/>
+      <w:r>
+        <w:t>='forward'), None): 1.340113547491348,</w:t>
+      </w:r>
+    </w:p>
+    <w:p>
+      <w:r>
+        <w:t xml:space="preserve"> (</w:t>
+      </w:r>
+      <w:proofErr w:type="gramStart"/>
+      <w:r>
+        <w:t>State(</w:t>
+      </w:r>
+      <w:proofErr w:type="gramEnd"/>
+      <w:r>
+        <w:t xml:space="preserve">light='red', </w:t>
+      </w:r>
+      <w:proofErr w:type="spellStart"/>
+      <w:r>
+        <w:t>next_waypoint</w:t>
+      </w:r>
+      <w:proofErr w:type="spellEnd"/>
+      <w:r>
+        <w:t>='forward'), 'forward'): -0.6491928110179035,</w:t>
+      </w:r>
+    </w:p>
+    <w:p>
+      <w:r>
+        <w:t xml:space="preserve"> (</w:t>
+      </w:r>
+      <w:proofErr w:type="gramStart"/>
+      <w:r>
+        <w:t>State(</w:t>
+      </w:r>
+      <w:proofErr w:type="gramEnd"/>
+      <w:r>
+        <w:t xml:space="preserve">light='red', </w:t>
+      </w:r>
+      <w:proofErr w:type="spellStart"/>
+      <w:r>
+        <w:t>next_waypoint</w:t>
+      </w:r>
+      <w:proofErr w:type="spellEnd"/>
+      <w:r>
+        <w:t>='forward'), 'left'): -0.638927349504578,</w:t>
+      </w:r>
+    </w:p>
+    <w:p>
+      <w:r>
+        <w:t xml:space="preserve"> (</w:t>
+      </w:r>
+      <w:proofErr w:type="gramStart"/>
+      <w:r>
+        <w:t>State(</w:t>
+      </w:r>
+      <w:proofErr w:type="gramEnd"/>
+      <w:r>
+        <w:t xml:space="preserve">light='red', </w:t>
+      </w:r>
+      <w:proofErr w:type="spellStart"/>
+      <w:r>
+        <w:t>next_waypoint</w:t>
+      </w:r>
+      <w:proofErr w:type="spellEnd"/>
+      <w:r>
+        <w:t>='forward'), 'right'): 0.9359763870235336,</w:t>
+      </w:r>
+    </w:p>
+    <w:p>
+      <w:r>
+        <w:t xml:space="preserve"> (</w:t>
+      </w:r>
+      <w:proofErr w:type="gramStart"/>
+      <w:r>
+        <w:t>State(</w:t>
+      </w:r>
+      <w:proofErr w:type="gramEnd"/>
+      <w:r>
+        <w:t xml:space="preserve">light='red', </w:t>
+      </w:r>
+      <w:proofErr w:type="spellStart"/>
+      <w:r>
+        <w:t>next_waypoint</w:t>
+      </w:r>
+      <w:proofErr w:type="spellEnd"/>
+      <w:r>
+        <w:t>='left'), None): 1.3657216451373306,</w:t>
+      </w:r>
+    </w:p>
+    <w:p>
+      <w:r>
+        <w:t xml:space="preserve"> (</w:t>
+      </w:r>
+      <w:proofErr w:type="gramStart"/>
+      <w:r>
+        <w:t>State(</w:t>
+      </w:r>
+      <w:proofErr w:type="gramEnd"/>
+      <w:r>
+        <w:t xml:space="preserve">light='red', </w:t>
+      </w:r>
+      <w:proofErr w:type="spellStart"/>
+      <w:r>
+        <w:t>next_waypoint</w:t>
+      </w:r>
+      <w:proofErr w:type="spellEnd"/>
+      <w:r>
+        <w:t>='left'), 'forward'): -0.6838133588731777,</w:t>
+      </w:r>
+    </w:p>
+    <w:p>
+      <w:r>
+        <w:t xml:space="preserve"> (</w:t>
+      </w:r>
+      <w:proofErr w:type="gramStart"/>
+      <w:r>
+        <w:t>State(</w:t>
+      </w:r>
+      <w:proofErr w:type="gramEnd"/>
+      <w:r>
+        <w:t xml:space="preserve">light='red', </w:t>
+      </w:r>
+      <w:proofErr w:type="spellStart"/>
+      <w:r>
+        <w:t>next_waypoint</w:t>
+      </w:r>
+      <w:proofErr w:type="spellEnd"/>
+      <w:r>
+        <w:t>='left'), 'left'): -0.6728088218975086,</w:t>
+      </w:r>
+    </w:p>
+    <w:p>
+      <w:r>
+        <w:t xml:space="preserve"> (</w:t>
+      </w:r>
+      <w:proofErr w:type="gramStart"/>
+      <w:r>
+        <w:t>State(</w:t>
+      </w:r>
+      <w:proofErr w:type="gramEnd"/>
+      <w:r>
+        <w:t xml:space="preserve">light='red', </w:t>
+      </w:r>
+      <w:proofErr w:type="spellStart"/>
+      <w:r>
+        <w:t>next_waypoint</w:t>
+      </w:r>
+      <w:proofErr w:type="spellEnd"/>
+      <w:r>
+        <w:t>='left'), 'right'): 0.8313890022940555,</w:t>
+      </w:r>
+    </w:p>
+    <w:p>
+      <w:r>
+        <w:t xml:space="preserve"> (</w:t>
+      </w:r>
+      <w:proofErr w:type="gramStart"/>
+      <w:r>
+        <w:t>State(</w:t>
+      </w:r>
+      <w:proofErr w:type="gramEnd"/>
+      <w:r>
+        <w:t xml:space="preserve">light='red', </w:t>
+      </w:r>
+      <w:proofErr w:type="spellStart"/>
+      <w:r>
+        <w:t>next_waypoint</w:t>
+      </w:r>
+      <w:proofErr w:type="spellEnd"/>
+      <w:r>
+        <w:t>='right'), None): 1.4809654693426537,</w:t>
+      </w:r>
+    </w:p>
+    <w:p>
+      <w:r>
+        <w:t xml:space="preserve"> (</w:t>
+      </w:r>
+      <w:proofErr w:type="gramStart"/>
+      <w:r>
+        <w:t>State(</w:t>
+      </w:r>
+      <w:proofErr w:type="gramEnd"/>
+      <w:r>
+        <w:t xml:space="preserve">light='red', </w:t>
+      </w:r>
+      <w:proofErr w:type="spellStart"/>
+      <w:r>
+        <w:t>next_waypoint</w:t>
+      </w:r>
+      <w:proofErr w:type="spellEnd"/>
+      <w:r>
+        <w:t>='right'), 'forward'): -0.5094778868790683,</w:t>
+      </w:r>
+    </w:p>
+    <w:p>
+      <w:r>
+        <w:t xml:space="preserve"> (</w:t>
+      </w:r>
+      <w:proofErr w:type="gramStart"/>
+      <w:r>
+        <w:t>State(</w:t>
+      </w:r>
+      <w:proofErr w:type="gramEnd"/>
+      <w:r>
+        <w:t xml:space="preserve">light='red', </w:t>
+      </w:r>
+      <w:proofErr w:type="spellStart"/>
+      <w:r>
+        <w:t>next_waypoint</w:t>
+      </w:r>
+      <w:proofErr w:type="spellEnd"/>
+      <w:r>
+        <w:t>='right'), 'left'): -0.5123296497639546,</w:t>
+      </w:r>
+    </w:p>
+    <w:p>
+      <w:r>
+        <w:t xml:space="preserve"> (</w:t>
+      </w:r>
+      <w:proofErr w:type="gramStart"/>
+      <w:r>
+        <w:t>State(</w:t>
+      </w:r>
+      <w:proofErr w:type="gramEnd"/>
+      <w:r>
+        <w:t xml:space="preserve">light='red', </w:t>
+      </w:r>
+      <w:proofErr w:type="spellStart"/>
+      <w:r>
+        <w:t>next_waypoint</w:t>
+      </w:r>
+      <w:proofErr w:type="spellEnd"/>
+      <w:r>
+        <w:t>='right'), 'right'): 2.4071973640663984}</w:t>
+      </w:r>
+    </w:p>
+    <w:p/>
+    <w:p>
+      <w:r>
+        <w:t>Looking at the q values, one improvement I would make is reduce reward for states with action None. That way the smart car will stop less and reach destination faster.</w:t>
       </w:r>
       <w:bookmarkStart w:id="0" w:name="_GoBack"/>
       <w:bookmarkEnd w:id="0"/>
     </w:p>
-    <w:p/>
     <w:sectPr>
       <w:pgSz w:w="12240" w:h="15840"/>
       <w:pgMar w:top="1440" w:right="1440" w:bottom="1440" w:left="1440" w:header="720" w:footer="720" w:gutter="0"/>

</xml_diff>